<commit_message>
Relatório final e mensal de fevereiro
Alteração no objetivo do projeto, sugestão de mudança da introdução.
Enumeração dos critérios de escolha do banco de dados.
</commit_message>
<xml_diff>
--- a/estagio_2_wesley/texto/RELATORIO_MENSAL_FEVEREIRO.docx
+++ b/estagio_2_wesley/texto/RELATORIO_MENSAL_FEVEREIRO.docx
@@ -1,6 +1,6 @@
 
 <file path=word/document.xml><?xml version="1.0" encoding="utf-8"?>
-<w:document xmlns:ve="http://schemas.openxmlformats.org/markup-compatibility/2006" xmlns:o="urn:schemas-microsoft-com:office:office" xmlns:r="http://schemas.openxmlformats.org/officeDocument/2006/relationships" xmlns:m="http://schemas.openxmlformats.org/officeDocument/2006/math" xmlns:v="urn:schemas-microsoft-com:vml" xmlns:wp="http://schemas.openxmlformats.org/drawingml/2006/wordprocessingDrawing" xmlns:w10="urn:schemas-microsoft-com:office:word" xmlns:w="http://schemas.openxmlformats.org/wordprocessingml/2006/main" xmlns:wne="http://schemas.microsoft.com/office/word/2006/wordml">
+<w:document xmlns:wpc="http://schemas.microsoft.com/office/word/2010/wordprocessingCanvas" xmlns:mc="http://schemas.openxmlformats.org/markup-compatibility/2006" xmlns:o="urn:schemas-microsoft-com:office:office" xmlns:r="http://schemas.openxmlformats.org/officeDocument/2006/relationships" xmlns:m="http://schemas.openxmlformats.org/officeDocument/2006/math" xmlns:v="urn:schemas-microsoft-com:vml" xmlns:wp14="http://schemas.microsoft.com/office/word/2010/wordprocessingDrawing" xmlns:wp="http://schemas.openxmlformats.org/drawingml/2006/wordprocessingDrawing" xmlns:w10="urn:schemas-microsoft-com:office:word" xmlns:w="http://schemas.openxmlformats.org/wordprocessingml/2006/main" xmlns:w14="http://schemas.microsoft.com/office/word/2010/wordml" xmlns:wpg="http://schemas.microsoft.com/office/word/2010/wordprocessingGroup" xmlns:wpi="http://schemas.microsoft.com/office/word/2010/wordprocessingInk" xmlns:wne="http://schemas.microsoft.com/office/word/2006/wordml" xmlns:wps="http://schemas.microsoft.com/office/word/2010/wordprocessingShape" mc:Ignorable="w14 wp14">
   <w:body>
     <w:p>
       <w:pPr>
@@ -24,7 +24,7 @@
           <w:left w:w="0" w:type="dxa"/>
           <w:right w:w="0" w:type="dxa"/>
         </w:tblCellMar>
-        <w:tblLook w:val="0000"/>
+        <w:tblLook w:val="0000" w:firstRow="0" w:lastRow="0" w:firstColumn="0" w:lastColumn="0" w:noHBand="0" w:noVBand="0"/>
       </w:tblPr>
       <w:tblGrid>
         <w:gridCol w:w="5800"/>
@@ -692,7 +692,57 @@
           <w:sz w:val="24"/>
           <w:szCs w:val="22"/>
         </w:rPr>
-        <w:t xml:space="preserve">Os critérios decisivos para a escolha do sistema de banco de dados forma a </w:t>
+        <w:t xml:space="preserve">Os critérios decisivos para a escolha do sistema de banco de dados </w:t>
+      </w:r>
+      <w:r>
+        <w:rPr>
+          <w:rFonts w:ascii="Arial" w:hAnsi="Arial" w:cs="Arial"/>
+          <w:bCs/>
+          <w:sz w:val="24"/>
+          <w:szCs w:val="22"/>
+        </w:rPr>
+        <w:t>foram:</w:t>
+      </w:r>
+    </w:p>
+    <w:p>
+      <w:pPr>
+        <w:pStyle w:val="PargrafodaLista"/>
+        <w:widowControl w:val="0"/>
+        <w:numPr>
+          <w:ilvl w:val="0"/>
+          <w:numId w:val="1"/>
+        </w:numPr>
+        <w:autoSpaceDE w:val="0"/>
+        <w:autoSpaceDN w:val="0"/>
+        <w:adjustRightInd w:val="0"/>
+        <w:spacing w:line="360" w:lineRule="auto"/>
+        <w:jc w:val="both"/>
+        <w:rPr>
+          <w:rFonts w:ascii="Arial" w:hAnsi="Arial" w:cs="Arial"/>
+          <w:bCs/>
+          <w:sz w:val="24"/>
+          <w:szCs w:val="22"/>
+        </w:rPr>
+      </w:pPr>
+      <w:proofErr w:type="gramStart"/>
+      <w:r>
+        <w:rPr>
+          <w:rFonts w:ascii="Arial" w:hAnsi="Arial" w:cs="Arial"/>
+          <w:bCs/>
+          <w:sz w:val="24"/>
+          <w:szCs w:val="22"/>
+        </w:rPr>
+        <w:t>a</w:t>
+      </w:r>
+      <w:proofErr w:type="gramEnd"/>
+      <w:r>
+        <w:rPr>
+          <w:rFonts w:ascii="Arial" w:hAnsi="Arial" w:cs="Arial"/>
+          <w:bCs/>
+          <w:sz w:val="24"/>
+          <w:szCs w:val="22"/>
+        </w:rPr>
+        <w:t xml:space="preserve"> </w:t>
       </w:r>
       <w:r>
         <w:rPr>
@@ -710,61 +760,157 @@
           <w:sz w:val="24"/>
           <w:szCs w:val="22"/>
         </w:rPr>
-        <w:t>ortabilidade (suporta praticam</w:t>
-      </w:r>
-      <w:r>
-        <w:rPr>
-          <w:rFonts w:ascii="Arial" w:hAnsi="Arial" w:cs="Arial"/>
-          <w:bCs/>
-          <w:sz w:val="24"/>
-          <w:szCs w:val="22"/>
-        </w:rPr>
-        <w:t>ente qualquer plataforma atual), p</w:t>
-      </w:r>
-      <w:r>
-        <w:rPr>
-          <w:rFonts w:ascii="Arial" w:hAnsi="Arial" w:cs="Arial"/>
-          <w:bCs/>
-          <w:sz w:val="24"/>
-          <w:szCs w:val="22"/>
-        </w:rPr>
-        <w:t>ouco exigent</w:t>
-      </w:r>
-      <w:r>
-        <w:rPr>
-          <w:rFonts w:ascii="Arial" w:hAnsi="Arial" w:cs="Arial"/>
-          <w:bCs/>
-          <w:sz w:val="24"/>
-          <w:szCs w:val="22"/>
-        </w:rPr>
-        <w:t>e quanto a recursos de hardware, s</w:t>
-      </w:r>
-      <w:r>
-        <w:rPr>
-          <w:rFonts w:ascii="Arial" w:hAnsi="Arial" w:cs="Arial"/>
-          <w:bCs/>
-          <w:sz w:val="24"/>
-          <w:szCs w:val="22"/>
-        </w:rPr>
-        <w:t>oftware livre</w:t>
-      </w:r>
-      <w:r>
-        <w:rPr>
-          <w:rFonts w:ascii="Arial" w:hAnsi="Arial" w:cs="Arial"/>
-          <w:bCs/>
-          <w:sz w:val="24"/>
-          <w:szCs w:val="22"/>
-        </w:rPr>
-        <w:t>, c</w:t>
-      </w:r>
-      <w:r>
-        <w:rPr>
-          <w:rFonts w:ascii="Arial" w:hAnsi="Arial" w:cs="Arial"/>
-          <w:bCs/>
-          <w:sz w:val="24"/>
-          <w:szCs w:val="22"/>
-        </w:rPr>
-        <w:t xml:space="preserve">ompatibilidade (existem </w:t>
+        <w:t>ortabilidade (suporta praticame</w:t>
+      </w:r>
+      <w:r>
+        <w:rPr>
+          <w:rFonts w:ascii="Arial" w:hAnsi="Arial" w:cs="Arial"/>
+          <w:bCs/>
+          <w:sz w:val="24"/>
+          <w:szCs w:val="22"/>
+        </w:rPr>
+        <w:t>nte qualquer plataforma atual);</w:t>
+      </w:r>
+    </w:p>
+    <w:p>
+      <w:pPr>
+        <w:pStyle w:val="PargrafodaLista"/>
+        <w:widowControl w:val="0"/>
+        <w:numPr>
+          <w:ilvl w:val="0"/>
+          <w:numId w:val="1"/>
+        </w:numPr>
+        <w:autoSpaceDE w:val="0"/>
+        <w:autoSpaceDN w:val="0"/>
+        <w:adjustRightInd w:val="0"/>
+        <w:spacing w:line="360" w:lineRule="auto"/>
+        <w:jc w:val="both"/>
+        <w:rPr>
+          <w:rFonts w:ascii="Arial" w:hAnsi="Arial" w:cs="Arial"/>
+          <w:bCs/>
+          <w:sz w:val="24"/>
+          <w:szCs w:val="22"/>
+        </w:rPr>
+      </w:pPr>
+      <w:proofErr w:type="gramStart"/>
+      <w:r>
+        <w:rPr>
+          <w:rFonts w:ascii="Arial" w:hAnsi="Arial" w:cs="Arial"/>
+          <w:bCs/>
+          <w:sz w:val="24"/>
+          <w:szCs w:val="22"/>
+        </w:rPr>
+        <w:t>pouco</w:t>
+      </w:r>
+      <w:proofErr w:type="gramEnd"/>
+      <w:r>
+        <w:rPr>
+          <w:rFonts w:ascii="Arial" w:hAnsi="Arial" w:cs="Arial"/>
+          <w:bCs/>
+          <w:sz w:val="24"/>
+          <w:szCs w:val="22"/>
+        </w:rPr>
+        <w:t xml:space="preserve"> exigent</w:t>
+      </w:r>
+      <w:r>
+        <w:rPr>
+          <w:rFonts w:ascii="Arial" w:hAnsi="Arial" w:cs="Arial"/>
+          <w:bCs/>
+          <w:sz w:val="24"/>
+          <w:szCs w:val="22"/>
+        </w:rPr>
+        <w:t>e quanto a recursos de hardware;</w:t>
+      </w:r>
+    </w:p>
+    <w:p>
+      <w:pPr>
+        <w:pStyle w:val="PargrafodaLista"/>
+        <w:widowControl w:val="0"/>
+        <w:numPr>
+          <w:ilvl w:val="0"/>
+          <w:numId w:val="1"/>
+        </w:numPr>
+        <w:autoSpaceDE w:val="0"/>
+        <w:autoSpaceDN w:val="0"/>
+        <w:adjustRightInd w:val="0"/>
+        <w:spacing w:line="360" w:lineRule="auto"/>
+        <w:jc w:val="both"/>
+        <w:rPr>
+          <w:rFonts w:ascii="Arial" w:hAnsi="Arial" w:cs="Arial"/>
+          <w:bCs/>
+          <w:sz w:val="24"/>
+          <w:szCs w:val="22"/>
+        </w:rPr>
+      </w:pPr>
+      <w:proofErr w:type="gramStart"/>
+      <w:r>
+        <w:rPr>
+          <w:rFonts w:ascii="Arial" w:hAnsi="Arial" w:cs="Arial"/>
+          <w:bCs/>
+          <w:sz w:val="24"/>
+          <w:szCs w:val="22"/>
+        </w:rPr>
+        <w:t>software</w:t>
+      </w:r>
+      <w:proofErr w:type="gramEnd"/>
+      <w:r>
+        <w:rPr>
+          <w:rFonts w:ascii="Arial" w:hAnsi="Arial" w:cs="Arial"/>
+          <w:bCs/>
+          <w:sz w:val="24"/>
+          <w:szCs w:val="22"/>
+        </w:rPr>
+        <w:t xml:space="preserve"> livre</w:t>
+      </w:r>
+      <w:r>
+        <w:rPr>
+          <w:rFonts w:ascii="Arial" w:hAnsi="Arial" w:cs="Arial"/>
+          <w:bCs/>
+          <w:sz w:val="24"/>
+          <w:szCs w:val="22"/>
+        </w:rPr>
+        <w:t>;</w:t>
+      </w:r>
+    </w:p>
+    <w:p>
+      <w:pPr>
+        <w:pStyle w:val="PargrafodaLista"/>
+        <w:widowControl w:val="0"/>
+        <w:numPr>
+          <w:ilvl w:val="0"/>
+          <w:numId w:val="1"/>
+        </w:numPr>
+        <w:autoSpaceDE w:val="0"/>
+        <w:autoSpaceDN w:val="0"/>
+        <w:adjustRightInd w:val="0"/>
+        <w:spacing w:line="360" w:lineRule="auto"/>
+        <w:jc w:val="both"/>
+        <w:rPr>
+          <w:rFonts w:ascii="Arial" w:hAnsi="Arial" w:cs="Arial"/>
+          <w:bCs/>
+          <w:sz w:val="24"/>
+          <w:szCs w:val="22"/>
+        </w:rPr>
+      </w:pPr>
+      <w:proofErr w:type="gramStart"/>
+      <w:r>
+        <w:rPr>
+          <w:rFonts w:ascii="Arial" w:hAnsi="Arial" w:cs="Arial"/>
+          <w:bCs/>
+          <w:sz w:val="24"/>
+          <w:szCs w:val="22"/>
+        </w:rPr>
+        <w:t>compatibilidade</w:t>
+      </w:r>
+      <w:proofErr w:type="gramEnd"/>
+      <w:r>
+        <w:rPr>
+          <w:rFonts w:ascii="Arial" w:hAnsi="Arial" w:cs="Arial"/>
+          <w:bCs/>
+          <w:sz w:val="24"/>
+          <w:szCs w:val="22"/>
+        </w:rPr>
+        <w:t xml:space="preserve"> (existem drivers ODBC, JDBC e .NET e módulos de interface para diversas linguagens de programação, como Java, C, C++, Python, PERL, PHP e </w:t>
       </w:r>
       <w:proofErr w:type="spellStart"/>
       <w:r>
@@ -774,7 +920,7 @@
           <w:sz w:val="24"/>
           <w:szCs w:val="22"/>
         </w:rPr>
-        <w:t>drivers</w:t>
+        <w:t>Ruby</w:t>
       </w:r>
       <w:proofErr w:type="spellEnd"/>
       <w:r>
@@ -784,8 +930,38 @@
           <w:sz w:val="24"/>
           <w:szCs w:val="22"/>
         </w:rPr>
-        <w:t xml:space="preserve"> ODBC, JDBC </w:t>
-      </w:r>
+        <w:t>)</w:t>
+      </w:r>
+      <w:r>
+        <w:rPr>
+          <w:rFonts w:ascii="Arial" w:hAnsi="Arial" w:cs="Arial"/>
+          <w:bCs/>
+          <w:sz w:val="24"/>
+          <w:szCs w:val="22"/>
+        </w:rPr>
+        <w:t>;</w:t>
+      </w:r>
+    </w:p>
+    <w:p>
+      <w:pPr>
+        <w:pStyle w:val="PargrafodaLista"/>
+        <w:widowControl w:val="0"/>
+        <w:numPr>
+          <w:ilvl w:val="0"/>
+          <w:numId w:val="1"/>
+        </w:numPr>
+        <w:autoSpaceDE w:val="0"/>
+        <w:autoSpaceDN w:val="0"/>
+        <w:adjustRightInd w:val="0"/>
+        <w:spacing w:line="360" w:lineRule="auto"/>
+        <w:jc w:val="both"/>
+        <w:rPr>
+          <w:rFonts w:ascii="Arial" w:hAnsi="Arial" w:cs="Arial"/>
+          <w:bCs/>
+          <w:sz w:val="24"/>
+          <w:szCs w:val="22"/>
+        </w:rPr>
+      </w:pPr>
       <w:proofErr w:type="gramStart"/>
       <w:r>
         <w:rPr>
@@ -794,7 +970,16 @@
           <w:sz w:val="24"/>
           <w:szCs w:val="22"/>
         </w:rPr>
-        <w:t>e .</w:t>
+        <w:t>e</w:t>
+      </w:r>
+      <w:r>
+        <w:rPr>
+          <w:rFonts w:ascii="Arial" w:hAnsi="Arial" w:cs="Arial"/>
+          <w:bCs/>
+          <w:sz w:val="24"/>
+          <w:szCs w:val="22"/>
+        </w:rPr>
+        <w:t>xcelente</w:t>
       </w:r>
       <w:proofErr w:type="gramEnd"/>
       <w:r>
@@ -804,7 +989,206 @@
           <w:sz w:val="24"/>
           <w:szCs w:val="22"/>
         </w:rPr>
-        <w:t xml:space="preserve">NET e módulos de interface para diversas linguagens de programação, como Java, C, C++, </w:t>
+        <w:t xml:space="preserve"> desempenho;</w:t>
+      </w:r>
+    </w:p>
+    <w:p>
+      <w:pPr>
+        <w:pStyle w:val="PargrafodaLista"/>
+        <w:widowControl w:val="0"/>
+        <w:numPr>
+          <w:ilvl w:val="0"/>
+          <w:numId w:val="1"/>
+        </w:numPr>
+        <w:autoSpaceDE w:val="0"/>
+        <w:autoSpaceDN w:val="0"/>
+        <w:adjustRightInd w:val="0"/>
+        <w:spacing w:line="360" w:lineRule="auto"/>
+        <w:jc w:val="both"/>
+        <w:rPr>
+          <w:rFonts w:ascii="Arial" w:hAnsi="Arial" w:cs="Arial"/>
+          <w:bCs/>
+          <w:sz w:val="24"/>
+          <w:szCs w:val="22"/>
+        </w:rPr>
+      </w:pPr>
+      <w:proofErr w:type="gramStart"/>
+      <w:r>
+        <w:rPr>
+          <w:rFonts w:ascii="Arial" w:hAnsi="Arial" w:cs="Arial"/>
+          <w:bCs/>
+          <w:sz w:val="24"/>
+          <w:szCs w:val="22"/>
+        </w:rPr>
+        <w:t>estabilidade</w:t>
+      </w:r>
+      <w:proofErr w:type="gramEnd"/>
+      <w:r>
+        <w:rPr>
+          <w:rFonts w:ascii="Arial" w:hAnsi="Arial" w:cs="Arial"/>
+          <w:bCs/>
+          <w:sz w:val="24"/>
+          <w:szCs w:val="22"/>
+        </w:rPr>
+        <w:t>;</w:t>
+      </w:r>
+    </w:p>
+    <w:p>
+      <w:pPr>
+        <w:pStyle w:val="PargrafodaLista"/>
+        <w:widowControl w:val="0"/>
+        <w:numPr>
+          <w:ilvl w:val="0"/>
+          <w:numId w:val="1"/>
+        </w:numPr>
+        <w:autoSpaceDE w:val="0"/>
+        <w:autoSpaceDN w:val="0"/>
+        <w:adjustRightInd w:val="0"/>
+        <w:spacing w:line="360" w:lineRule="auto"/>
+        <w:jc w:val="both"/>
+        <w:rPr>
+          <w:rFonts w:ascii="Arial" w:hAnsi="Arial" w:cs="Arial"/>
+          <w:bCs/>
+          <w:sz w:val="24"/>
+          <w:szCs w:val="22"/>
+        </w:rPr>
+      </w:pPr>
+      <w:bookmarkStart w:id="0" w:name="_GoBack"/>
+      <w:proofErr w:type="gramStart"/>
+      <w:r>
+        <w:rPr>
+          <w:rFonts w:ascii="Arial" w:hAnsi="Arial" w:cs="Arial"/>
+          <w:bCs/>
+          <w:sz w:val="24"/>
+          <w:szCs w:val="22"/>
+        </w:rPr>
+        <w:t>custo</w:t>
+      </w:r>
+      <w:proofErr w:type="gramEnd"/>
+      <w:r>
+        <w:rPr>
+          <w:rFonts w:ascii="Arial" w:hAnsi="Arial" w:cs="Arial"/>
+          <w:bCs/>
+          <w:sz w:val="24"/>
+          <w:szCs w:val="22"/>
+        </w:rPr>
+        <w:t xml:space="preserve"> de utilização</w:t>
+      </w:r>
+      <w:r>
+        <w:rPr>
+          <w:rFonts w:ascii="Arial" w:hAnsi="Arial" w:cs="Arial"/>
+          <w:bCs/>
+          <w:sz w:val="24"/>
+          <w:szCs w:val="22"/>
+        </w:rPr>
+        <w:t>.</w:t>
+      </w:r>
+    </w:p>
+    <w:bookmarkEnd w:id="0"/>
+    <w:p>
+      <w:pPr>
+        <w:widowControl w:val="0"/>
+        <w:autoSpaceDE w:val="0"/>
+        <w:autoSpaceDN w:val="0"/>
+        <w:adjustRightInd w:val="0"/>
+        <w:spacing w:line="360" w:lineRule="auto"/>
+        <w:jc w:val="both"/>
+        <w:rPr>
+          <w:rFonts w:ascii="Arial" w:hAnsi="Arial" w:cs="Arial"/>
+          <w:bCs/>
+          <w:sz w:val="24"/>
+          <w:szCs w:val="22"/>
+        </w:rPr>
+      </w:pPr>
+      <w:r>
+        <w:rPr>
+          <w:rFonts w:ascii="Arial" w:hAnsi="Arial" w:cs="Arial"/>
+          <w:bCs/>
+          <w:sz w:val="24"/>
+          <w:szCs w:val="22"/>
+        </w:rPr>
+        <w:t xml:space="preserve">Um </w:t>
+      </w:r>
+      <w:r>
+        <w:rPr>
+          <w:rFonts w:ascii="Arial" w:hAnsi="Arial" w:cs="Arial"/>
+          <w:bCs/>
+          <w:sz w:val="24"/>
+          <w:szCs w:val="22"/>
+        </w:rPr>
+        <w:t>ponto fundamental é a maneira de realizar consultas, atualizações, inserções e</w:t>
+      </w:r>
+      <w:r>
+        <w:rPr>
+          <w:rFonts w:ascii="Arial" w:hAnsi="Arial" w:cs="Arial"/>
+          <w:bCs/>
+          <w:sz w:val="24"/>
+          <w:szCs w:val="22"/>
+        </w:rPr>
+        <w:t xml:space="preserve"> exclusões em um banco de dados, como nossa aplicação </w:t>
+      </w:r>
+      <w:r>
+        <w:rPr>
+          <w:rFonts w:ascii="Arial" w:hAnsi="Arial" w:cs="Arial"/>
+          <w:bCs/>
+          <w:sz w:val="24"/>
+          <w:szCs w:val="22"/>
+        </w:rPr>
+        <w:t>exig</w:t>
+      </w:r>
+      <w:r>
+        <w:rPr>
+          <w:rFonts w:ascii="Arial" w:hAnsi="Arial" w:cs="Arial"/>
+          <w:bCs/>
+          <w:sz w:val="24"/>
+          <w:szCs w:val="22"/>
+        </w:rPr>
+        <w:t xml:space="preserve">irá </w:t>
+      </w:r>
+      <w:r>
+        <w:rPr>
+          <w:rFonts w:ascii="Arial" w:hAnsi="Arial" w:cs="Arial"/>
+          <w:bCs/>
+          <w:sz w:val="24"/>
+          <w:szCs w:val="22"/>
+        </w:rPr>
+        <w:t>processamento de dado</w:t>
+      </w:r>
+      <w:r>
+        <w:rPr>
+          <w:rFonts w:ascii="Arial" w:hAnsi="Arial" w:cs="Arial"/>
+          <w:bCs/>
+          <w:sz w:val="24"/>
+          <w:szCs w:val="22"/>
+        </w:rPr>
+        <w:t xml:space="preserve">s de maneira eficiente e rápida o banco de dados fornece algumas opções como as </w:t>
+      </w:r>
+      <w:r>
+        <w:rPr>
+          <w:rFonts w:ascii="Arial" w:hAnsi="Arial" w:cs="Arial"/>
+          <w:bCs/>
+          <w:sz w:val="24"/>
+          <w:szCs w:val="22"/>
+        </w:rPr>
+        <w:t>triggers</w:t>
+      </w:r>
+      <w:r>
+        <w:rPr>
+          <w:rFonts w:ascii="Arial" w:hAnsi="Arial" w:cs="Arial"/>
+          <w:bCs/>
+          <w:sz w:val="24"/>
+          <w:szCs w:val="22"/>
+        </w:rPr>
+        <w:t>,</w:t>
+      </w:r>
+      <w:r>
+        <w:rPr>
+          <w:rFonts w:ascii="Arial" w:hAnsi="Arial" w:cs="Arial"/>
+          <w:bCs/>
+          <w:sz w:val="24"/>
+          <w:szCs w:val="22"/>
+        </w:rPr>
+        <w:t xml:space="preserve"> </w:t>
       </w:r>
       <w:proofErr w:type="spellStart"/>
       <w:r>
@@ -814,7 +1198,7 @@
           <w:sz w:val="24"/>
           <w:szCs w:val="22"/>
         </w:rPr>
-        <w:t>Python</w:t>
+        <w:t>views</w:t>
       </w:r>
       <w:proofErr w:type="spellEnd"/>
       <w:r>
@@ -824,7 +1208,7 @@
           <w:sz w:val="24"/>
           <w:szCs w:val="22"/>
         </w:rPr>
-        <w:t xml:space="preserve">, PERL, PHP e </w:t>
+        <w:t xml:space="preserve"> e </w:t>
       </w:r>
       <w:proofErr w:type="spellStart"/>
       <w:r>
@@ -834,7 +1218,7 @@
           <w:sz w:val="24"/>
           <w:szCs w:val="22"/>
         </w:rPr>
-        <w:t>Ruby</w:t>
+        <w:t>stored</w:t>
       </w:r>
       <w:proofErr w:type="spellEnd"/>
       <w:r>
@@ -844,196 +1228,8 @@
           <w:sz w:val="24"/>
           <w:szCs w:val="22"/>
         </w:rPr>
-        <w:t>)</w:t>
-      </w:r>
-      <w:r>
-        <w:rPr>
-          <w:rFonts w:ascii="Arial" w:hAnsi="Arial" w:cs="Arial"/>
-          <w:bCs/>
-          <w:sz w:val="24"/>
-          <w:szCs w:val="22"/>
-        </w:rPr>
-        <w:t>, e</w:t>
-      </w:r>
-      <w:r>
-        <w:rPr>
-          <w:rFonts w:ascii="Arial" w:hAnsi="Arial" w:cs="Arial"/>
-          <w:bCs/>
-          <w:sz w:val="24"/>
-          <w:szCs w:val="22"/>
-        </w:rPr>
-        <w:t>xcelente desempenho e estabilidade</w:t>
-      </w:r>
-      <w:r>
-        <w:rPr>
-          <w:rFonts w:ascii="Arial" w:hAnsi="Arial" w:cs="Arial"/>
-          <w:bCs/>
-          <w:sz w:val="24"/>
-          <w:szCs w:val="22"/>
-        </w:rPr>
-        <w:t xml:space="preserve">, o custo de utilização </w:t>
-      </w:r>
-      <w:r>
-        <w:rPr>
-          <w:rFonts w:ascii="Arial" w:hAnsi="Arial" w:cs="Arial"/>
-          <w:bCs/>
-          <w:sz w:val="24"/>
-          <w:szCs w:val="22"/>
-        </w:rPr>
-        <w:t>e mais vantajoso.</w:t>
-      </w:r>
-      <w:r>
-        <w:rPr>
-          <w:rFonts w:ascii="Arial" w:hAnsi="Arial" w:cs="Arial"/>
-          <w:bCs/>
-          <w:sz w:val="24"/>
-          <w:szCs w:val="22"/>
-        </w:rPr>
-        <w:t xml:space="preserve"> </w:t>
-      </w:r>
-      <w:r>
-        <w:rPr>
-          <w:rFonts w:ascii="Arial" w:hAnsi="Arial" w:cs="Arial"/>
-          <w:bCs/>
-          <w:sz w:val="24"/>
-          <w:szCs w:val="22"/>
-        </w:rPr>
-        <w:t xml:space="preserve">Um </w:t>
-      </w:r>
-      <w:r>
-        <w:rPr>
-          <w:rFonts w:ascii="Arial" w:hAnsi="Arial" w:cs="Arial"/>
-          <w:bCs/>
-          <w:sz w:val="24"/>
-          <w:szCs w:val="22"/>
-        </w:rPr>
-        <w:t>ponto fundamental é a maneira de realizar consultas, atualizações, inserções e</w:t>
-      </w:r>
-      <w:r>
-        <w:rPr>
-          <w:rFonts w:ascii="Arial" w:hAnsi="Arial" w:cs="Arial"/>
-          <w:bCs/>
-          <w:sz w:val="24"/>
-          <w:szCs w:val="22"/>
-        </w:rPr>
-        <w:t xml:space="preserve"> exclusões em um banco de dados, como nossa aplicação </w:t>
-      </w:r>
-      <w:r>
-        <w:rPr>
-          <w:rFonts w:ascii="Arial" w:hAnsi="Arial" w:cs="Arial"/>
-          <w:bCs/>
-          <w:sz w:val="24"/>
-          <w:szCs w:val="22"/>
-        </w:rPr>
-        <w:t>exig</w:t>
-      </w:r>
-      <w:r>
-        <w:rPr>
-          <w:rFonts w:ascii="Arial" w:hAnsi="Arial" w:cs="Arial"/>
-          <w:bCs/>
-          <w:sz w:val="24"/>
-          <w:szCs w:val="22"/>
-        </w:rPr>
-        <w:t xml:space="preserve">irá </w:t>
-      </w:r>
-      <w:r>
-        <w:rPr>
-          <w:rFonts w:ascii="Arial" w:hAnsi="Arial" w:cs="Arial"/>
-          <w:bCs/>
-          <w:sz w:val="24"/>
-          <w:szCs w:val="22"/>
-        </w:rPr>
-        <w:t>processamento de dado</w:t>
-      </w:r>
-      <w:r>
-        <w:rPr>
-          <w:rFonts w:ascii="Arial" w:hAnsi="Arial" w:cs="Arial"/>
-          <w:bCs/>
-          <w:sz w:val="24"/>
-          <w:szCs w:val="22"/>
-        </w:rPr>
-        <w:t xml:space="preserve">s de maneira eficiente e rápida o banco de dados fornece algumas opções como as </w:t>
-      </w:r>
-      <w:proofErr w:type="spellStart"/>
-      <w:r>
-        <w:rPr>
-          <w:rFonts w:ascii="Arial" w:hAnsi="Arial" w:cs="Arial"/>
-          <w:bCs/>
-          <w:sz w:val="24"/>
-          <w:szCs w:val="22"/>
-        </w:rPr>
-        <w:t>triggers</w:t>
-      </w:r>
-      <w:proofErr w:type="spellEnd"/>
-      <w:r>
-        <w:rPr>
-          <w:rFonts w:ascii="Arial" w:hAnsi="Arial" w:cs="Arial"/>
-          <w:bCs/>
-          <w:sz w:val="24"/>
-          <w:szCs w:val="22"/>
-        </w:rPr>
-        <w:t>,</w:t>
-      </w:r>
-      <w:r>
-        <w:rPr>
-          <w:rFonts w:ascii="Arial" w:hAnsi="Arial" w:cs="Arial"/>
-          <w:bCs/>
-          <w:sz w:val="24"/>
-          <w:szCs w:val="22"/>
-        </w:rPr>
-        <w:t xml:space="preserve"> </w:t>
-      </w:r>
-      <w:proofErr w:type="spellStart"/>
-      <w:r>
-        <w:rPr>
-          <w:rFonts w:ascii="Arial" w:hAnsi="Arial" w:cs="Arial"/>
-          <w:bCs/>
-          <w:sz w:val="24"/>
-          <w:szCs w:val="22"/>
-        </w:rPr>
-        <w:t>views</w:t>
-      </w:r>
-      <w:proofErr w:type="spellEnd"/>
-      <w:r>
-        <w:rPr>
-          <w:rFonts w:ascii="Arial" w:hAnsi="Arial" w:cs="Arial"/>
-          <w:bCs/>
-          <w:sz w:val="24"/>
-          <w:szCs w:val="22"/>
-        </w:rPr>
-        <w:t xml:space="preserve"> e </w:t>
-      </w:r>
-      <w:proofErr w:type="spellStart"/>
-      <w:r>
-        <w:rPr>
-          <w:rFonts w:ascii="Arial" w:hAnsi="Arial" w:cs="Arial"/>
-          <w:bCs/>
-          <w:sz w:val="24"/>
-          <w:szCs w:val="22"/>
-        </w:rPr>
-        <w:t>stored</w:t>
-      </w:r>
-      <w:proofErr w:type="spellEnd"/>
-      <w:r>
-        <w:rPr>
-          <w:rFonts w:ascii="Arial" w:hAnsi="Arial" w:cs="Arial"/>
-          <w:bCs/>
-          <w:sz w:val="24"/>
-          <w:szCs w:val="22"/>
-        </w:rPr>
-        <w:t xml:space="preserve"> </w:t>
-      </w:r>
-      <w:proofErr w:type="spellStart"/>
-      <w:r>
-        <w:rPr>
-          <w:rFonts w:ascii="Arial" w:hAnsi="Arial" w:cs="Arial"/>
-          <w:bCs/>
-          <w:sz w:val="24"/>
-          <w:szCs w:val="22"/>
-        </w:rPr>
-        <w:t>procedures</w:t>
-      </w:r>
-      <w:proofErr w:type="spellEnd"/>
+        <w:t xml:space="preserve"> procedures</w:t>
+      </w:r>
       <w:r>
         <w:rPr>
           <w:rFonts w:ascii="Arial" w:hAnsi="Arial" w:cs="Arial"/>
@@ -1267,7 +1463,7 @@
       </w:r>
     </w:p>
     <w:sectPr>
-      <w:headerReference w:type="default" r:id="rId6"/>
+      <w:headerReference w:type="default" r:id="rId8"/>
       <w:pgSz w:w="11900" w:h="16840"/>
       <w:pgMar w:top="1134" w:right="1134" w:bottom="1134" w:left="1701" w:header="708" w:footer="708" w:gutter="0"/>
       <w:cols w:space="708"/>
@@ -1278,7 +1474,7 @@
 </file>
 
 <file path=word/endnotes.xml><?xml version="1.0" encoding="utf-8"?>
-<w:endnotes xmlns:ve="http://schemas.openxmlformats.org/markup-compatibility/2006" xmlns:o="urn:schemas-microsoft-com:office:office" xmlns:r="http://schemas.openxmlformats.org/officeDocument/2006/relationships" xmlns:m="http://schemas.openxmlformats.org/officeDocument/2006/math" xmlns:v="urn:schemas-microsoft-com:vml" xmlns:wp="http://schemas.openxmlformats.org/drawingml/2006/wordprocessingDrawing" xmlns:w10="urn:schemas-microsoft-com:office:word" xmlns:w="http://schemas.openxmlformats.org/wordprocessingml/2006/main" xmlns:wne="http://schemas.microsoft.com/office/word/2006/wordml">
+<w:endnotes xmlns:wpc="http://schemas.microsoft.com/office/word/2010/wordprocessingCanvas" xmlns:mc="http://schemas.openxmlformats.org/markup-compatibility/2006" xmlns:o="urn:schemas-microsoft-com:office:office" xmlns:r="http://schemas.openxmlformats.org/officeDocument/2006/relationships" xmlns:m="http://schemas.openxmlformats.org/officeDocument/2006/math" xmlns:v="urn:schemas-microsoft-com:vml" xmlns:wp14="http://schemas.microsoft.com/office/word/2010/wordprocessingDrawing" xmlns:wp="http://schemas.openxmlformats.org/drawingml/2006/wordprocessingDrawing" xmlns:w10="urn:schemas-microsoft-com:office:word" xmlns:w="http://schemas.openxmlformats.org/wordprocessingml/2006/main" xmlns:w14="http://schemas.microsoft.com/office/word/2010/wordml" xmlns:wpg="http://schemas.microsoft.com/office/word/2010/wordprocessingGroup" xmlns:wpi="http://schemas.microsoft.com/office/word/2010/wordprocessingInk" xmlns:wne="http://schemas.microsoft.com/office/word/2006/wordml" xmlns:wps="http://schemas.microsoft.com/office/word/2010/wordprocessingShape" mc:Ignorable="w14 wp14">
   <w:endnote w:type="separator" w:id="-1">
     <w:p>
       <w:r>
@@ -1297,7 +1493,7 @@
 </file>
 
 <file path=word/footnotes.xml><?xml version="1.0" encoding="utf-8"?>
-<w:footnotes xmlns:ve="http://schemas.openxmlformats.org/markup-compatibility/2006" xmlns:o="urn:schemas-microsoft-com:office:office" xmlns:r="http://schemas.openxmlformats.org/officeDocument/2006/relationships" xmlns:m="http://schemas.openxmlformats.org/officeDocument/2006/math" xmlns:v="urn:schemas-microsoft-com:vml" xmlns:wp="http://schemas.openxmlformats.org/drawingml/2006/wordprocessingDrawing" xmlns:w10="urn:schemas-microsoft-com:office:word" xmlns:w="http://schemas.openxmlformats.org/wordprocessingml/2006/main" xmlns:wne="http://schemas.microsoft.com/office/word/2006/wordml">
+<w:footnotes xmlns:wpc="http://schemas.microsoft.com/office/word/2010/wordprocessingCanvas" xmlns:mc="http://schemas.openxmlformats.org/markup-compatibility/2006" xmlns:o="urn:schemas-microsoft-com:office:office" xmlns:r="http://schemas.openxmlformats.org/officeDocument/2006/relationships" xmlns:m="http://schemas.openxmlformats.org/officeDocument/2006/math" xmlns:v="urn:schemas-microsoft-com:vml" xmlns:wp14="http://schemas.microsoft.com/office/word/2010/wordprocessingDrawing" xmlns:wp="http://schemas.openxmlformats.org/drawingml/2006/wordprocessingDrawing" xmlns:w10="urn:schemas-microsoft-com:office:word" xmlns:w="http://schemas.openxmlformats.org/wordprocessingml/2006/main" xmlns:w14="http://schemas.microsoft.com/office/word/2010/wordml" xmlns:wpg="http://schemas.microsoft.com/office/word/2010/wordprocessingGroup" xmlns:wpi="http://schemas.microsoft.com/office/word/2010/wordprocessingInk" xmlns:wne="http://schemas.microsoft.com/office/word/2006/wordml" xmlns:wps="http://schemas.microsoft.com/office/word/2010/wordprocessingShape" mc:Ignorable="w14 wp14">
   <w:footnote w:type="separator" w:id="-1">
     <w:p>
       <w:r>
@@ -1316,7 +1512,7 @@
 </file>
 
 <file path=word/header1.xml><?xml version="1.0" encoding="utf-8"?>
-<w:hdr xmlns:ve="http://schemas.openxmlformats.org/markup-compatibility/2006" xmlns:o="urn:schemas-microsoft-com:office:office" xmlns:r="http://schemas.openxmlformats.org/officeDocument/2006/relationships" xmlns:m="http://schemas.openxmlformats.org/officeDocument/2006/math" xmlns:v="urn:schemas-microsoft-com:vml" xmlns:wp="http://schemas.openxmlformats.org/drawingml/2006/wordprocessingDrawing" xmlns:w10="urn:schemas-microsoft-com:office:word" xmlns:w="http://schemas.openxmlformats.org/wordprocessingml/2006/main" xmlns:wne="http://schemas.microsoft.com/office/word/2006/wordml">
+<w:hdr xmlns:wpc="http://schemas.microsoft.com/office/word/2010/wordprocessingCanvas" xmlns:mc="http://schemas.openxmlformats.org/markup-compatibility/2006" xmlns:o="urn:schemas-microsoft-com:office:office" xmlns:r="http://schemas.openxmlformats.org/officeDocument/2006/relationships" xmlns:m="http://schemas.openxmlformats.org/officeDocument/2006/math" xmlns:v="urn:schemas-microsoft-com:vml" xmlns:wp14="http://schemas.microsoft.com/office/word/2010/wordprocessingDrawing" xmlns:wp="http://schemas.openxmlformats.org/drawingml/2006/wordprocessingDrawing" xmlns:w10="urn:schemas-microsoft-com:office:word" xmlns:w="http://schemas.openxmlformats.org/wordprocessingml/2006/main" xmlns:w14="http://schemas.microsoft.com/office/word/2010/wordml" xmlns:wpg="http://schemas.microsoft.com/office/word/2010/wordprocessingGroup" xmlns:wpi="http://schemas.microsoft.com/office/word/2010/wordprocessingInk" xmlns:wne="http://schemas.microsoft.com/office/word/2006/wordml" xmlns:wps="http://schemas.microsoft.com/office/word/2010/wordprocessingShape" mc:Ignorable="w14 wp14">
   <w:p>
     <w:pPr>
       <w:pStyle w:val="Cabealho"/>
@@ -1348,7 +1544,7 @@
                   <a:blip r:embed="rId1">
                     <a:extLst>
                       <a:ext uri="{28A0092B-C50C-407E-A947-70E740481C1C}">
-                        <a14:useLocalDpi xmlns:a14="http://schemas.microsoft.com/office/drawing/2010/main" xmlns:wps="http://schemas.microsoft.com/office/word/2010/wordprocessingShape" xmlns:wpi="http://schemas.microsoft.com/office/word/2010/wordprocessingInk" xmlns:wpg="http://schemas.microsoft.com/office/word/2010/wordprocessingGroup" xmlns:w14="http://schemas.microsoft.com/office/word/2010/wordml" xmlns:w="http://schemas.openxmlformats.org/wordprocessingml/2006/main" xmlns:w10="urn:schemas-microsoft-com:office:word" xmlns:wp14="http://schemas.microsoft.com/office/word/2010/wordprocessingDrawing" xmlns:v="urn:schemas-microsoft-com:vml" xmlns:o="urn:schemas-microsoft-com:office:office" xmlns:mc="http://schemas.openxmlformats.org/markup-compatibility/2006" xmlns:wpc="http://schemas.microsoft.com/office/word/2010/wordprocessingCanvas" xmlns="" val="0"/>
+                        <a14:useLocalDpi xmlns:a14="http://schemas.microsoft.com/office/drawing/2010/main" val="0"/>
                       </a:ext>
                     </a:extLst>
                   </a:blip>
@@ -1375,8 +1571,129 @@
 </w:hdr>
 </file>
 
+<file path=word/numbering.xml><?xml version="1.0" encoding="utf-8"?>
+<w:numbering xmlns:wpc="http://schemas.microsoft.com/office/word/2010/wordprocessingCanvas" xmlns:mc="http://schemas.openxmlformats.org/markup-compatibility/2006" xmlns:o="urn:schemas-microsoft-com:office:office" xmlns:r="http://schemas.openxmlformats.org/officeDocument/2006/relationships" xmlns:m="http://schemas.openxmlformats.org/officeDocument/2006/math" xmlns:v="urn:schemas-microsoft-com:vml" xmlns:wp14="http://schemas.microsoft.com/office/word/2010/wordprocessingDrawing" xmlns:wp="http://schemas.openxmlformats.org/drawingml/2006/wordprocessingDrawing" xmlns:w10="urn:schemas-microsoft-com:office:word" xmlns:w="http://schemas.openxmlformats.org/wordprocessingml/2006/main" xmlns:w14="http://schemas.microsoft.com/office/word/2010/wordml" xmlns:wpg="http://schemas.microsoft.com/office/word/2010/wordprocessingGroup" xmlns:wpi="http://schemas.microsoft.com/office/word/2010/wordprocessingInk" xmlns:wne="http://schemas.microsoft.com/office/word/2006/wordml" xmlns:wps="http://schemas.microsoft.com/office/word/2010/wordprocessingShape" mc:Ignorable="w14 wp14">
+  <w:abstractNum w:abstractNumId="0">
+    <w:nsid w:val="01DD32A2"/>
+    <w:multiLevelType w:val="hybridMultilevel"/>
+    <w:tmpl w:val="5296AECA"/>
+    <w:lvl w:ilvl="0" w:tplc="04160001">
+      <w:start w:val="1"/>
+      <w:numFmt w:val="bullet"/>
+      <w:lvlText w:val=""/>
+      <w:lvlJc w:val="left"/>
+      <w:pPr>
+        <w:ind w:left="720" w:hanging="360"/>
+      </w:pPr>
+      <w:rPr>
+        <w:rFonts w:ascii="Symbol" w:hAnsi="Symbol" w:hint="default"/>
+      </w:rPr>
+    </w:lvl>
+    <w:lvl w:ilvl="1" w:tplc="04160003" w:tentative="1">
+      <w:start w:val="1"/>
+      <w:numFmt w:val="bullet"/>
+      <w:lvlText w:val="o"/>
+      <w:lvlJc w:val="left"/>
+      <w:pPr>
+        <w:ind w:left="1440" w:hanging="360"/>
+      </w:pPr>
+      <w:rPr>
+        <w:rFonts w:ascii="Courier New" w:hAnsi="Courier New" w:cs="Courier New" w:hint="default"/>
+      </w:rPr>
+    </w:lvl>
+    <w:lvl w:ilvl="2" w:tplc="04160005" w:tentative="1">
+      <w:start w:val="1"/>
+      <w:numFmt w:val="bullet"/>
+      <w:lvlText w:val=""/>
+      <w:lvlJc w:val="left"/>
+      <w:pPr>
+        <w:ind w:left="2160" w:hanging="360"/>
+      </w:pPr>
+      <w:rPr>
+        <w:rFonts w:ascii="Wingdings" w:hAnsi="Wingdings" w:hint="default"/>
+      </w:rPr>
+    </w:lvl>
+    <w:lvl w:ilvl="3" w:tplc="04160001" w:tentative="1">
+      <w:start w:val="1"/>
+      <w:numFmt w:val="bullet"/>
+      <w:lvlText w:val=""/>
+      <w:lvlJc w:val="left"/>
+      <w:pPr>
+        <w:ind w:left="2880" w:hanging="360"/>
+      </w:pPr>
+      <w:rPr>
+        <w:rFonts w:ascii="Symbol" w:hAnsi="Symbol" w:hint="default"/>
+      </w:rPr>
+    </w:lvl>
+    <w:lvl w:ilvl="4" w:tplc="04160003" w:tentative="1">
+      <w:start w:val="1"/>
+      <w:numFmt w:val="bullet"/>
+      <w:lvlText w:val="o"/>
+      <w:lvlJc w:val="left"/>
+      <w:pPr>
+        <w:ind w:left="3600" w:hanging="360"/>
+      </w:pPr>
+      <w:rPr>
+        <w:rFonts w:ascii="Courier New" w:hAnsi="Courier New" w:cs="Courier New" w:hint="default"/>
+      </w:rPr>
+    </w:lvl>
+    <w:lvl w:ilvl="5" w:tplc="04160005" w:tentative="1">
+      <w:start w:val="1"/>
+      <w:numFmt w:val="bullet"/>
+      <w:lvlText w:val=""/>
+      <w:lvlJc w:val="left"/>
+      <w:pPr>
+        <w:ind w:left="4320" w:hanging="360"/>
+      </w:pPr>
+      <w:rPr>
+        <w:rFonts w:ascii="Wingdings" w:hAnsi="Wingdings" w:hint="default"/>
+      </w:rPr>
+    </w:lvl>
+    <w:lvl w:ilvl="6" w:tplc="04160001" w:tentative="1">
+      <w:start w:val="1"/>
+      <w:numFmt w:val="bullet"/>
+      <w:lvlText w:val=""/>
+      <w:lvlJc w:val="left"/>
+      <w:pPr>
+        <w:ind w:left="5040" w:hanging="360"/>
+      </w:pPr>
+      <w:rPr>
+        <w:rFonts w:ascii="Symbol" w:hAnsi="Symbol" w:hint="default"/>
+      </w:rPr>
+    </w:lvl>
+    <w:lvl w:ilvl="7" w:tplc="04160003" w:tentative="1">
+      <w:start w:val="1"/>
+      <w:numFmt w:val="bullet"/>
+      <w:lvlText w:val="o"/>
+      <w:lvlJc w:val="left"/>
+      <w:pPr>
+        <w:ind w:left="5760" w:hanging="360"/>
+      </w:pPr>
+      <w:rPr>
+        <w:rFonts w:ascii="Courier New" w:hAnsi="Courier New" w:cs="Courier New" w:hint="default"/>
+      </w:rPr>
+    </w:lvl>
+    <w:lvl w:ilvl="8" w:tplc="04160005" w:tentative="1">
+      <w:start w:val="1"/>
+      <w:numFmt w:val="bullet"/>
+      <w:lvlText w:val=""/>
+      <w:lvlJc w:val="left"/>
+      <w:pPr>
+        <w:ind w:left="6480" w:hanging="360"/>
+      </w:pPr>
+      <w:rPr>
+        <w:rFonts w:ascii="Wingdings" w:hAnsi="Wingdings" w:hint="default"/>
+      </w:rPr>
+    </w:lvl>
+  </w:abstractNum>
+  <w:num w:numId="1">
+    <w:abstractNumId w:val="0"/>
+  </w:num>
+</w:numbering>
+</file>
+
 <file path=word/styles.xml><?xml version="1.0" encoding="utf-8"?>
-<w:styles xmlns:r="http://schemas.openxmlformats.org/officeDocument/2006/relationships" xmlns:w="http://schemas.openxmlformats.org/wordprocessingml/2006/main">
+<w:styles xmlns:mc="http://schemas.openxmlformats.org/markup-compatibility/2006" xmlns:r="http://schemas.openxmlformats.org/officeDocument/2006/relationships" xmlns:w="http://schemas.openxmlformats.org/wordprocessingml/2006/main" xmlns:w14="http://schemas.microsoft.com/office/word/2010/wordml" mc:Ignorable="w14">
   <w:docDefaults>
     <w:rPrDefault>
       <w:rPr>
@@ -1548,7 +1865,6 @@
     <w:uiPriority w:val="99"/>
     <w:semiHidden/>
     <w:unhideWhenUsed/>
-    <w:qFormat/>
     <w:tblPr>
       <w:tblInd w:w="0" w:type="dxa"/>
       <w:tblCellMar>
@@ -1643,6 +1959,17 @@
       <w:sz w:val="18"/>
       <w:szCs w:val="18"/>
     </w:rPr>
+  </w:style>
+  <w:style w:type="paragraph" w:styleId="PargrafodaLista">
+    <w:name w:val="List Paragraph"/>
+    <w:basedOn w:val="Normal"/>
+    <w:uiPriority w:val="34"/>
+    <w:qFormat/>
+    <w:rsid w:val="00BF2355"/>
+    <w:pPr>
+      <w:ind w:left="720"/>
+      <w:contextualSpacing/>
+    </w:pPr>
   </w:style>
 </w:styles>
 </file>

</xml_diff>